<commit_message>
Fixed typos and mistakes
</commit_message>
<xml_diff>
--- a/article.docx
+++ b/article.docx
@@ -4700,34 +4700,17 @@
           <w:szCs w:val="28"/>
           <w:rtl/>
         </w:rPr>
-        <w:t xml:space="preserve"> و آم</w:t>
-      </w:r>
-      <w:r>
-        <w:rPr>
-          <w:rFonts w:cs="B Nazanin" w:hint="cs"/>
-          <w:sz w:val="28"/>
-          <w:szCs w:val="28"/>
-          <w:rtl/>
-        </w:rPr>
-        <w:t>ی</w:t>
-      </w:r>
-      <w:r>
-        <w:rPr>
-          <w:rFonts w:cs="B Nazanin" w:hint="eastAsia"/>
-          <w:sz w:val="28"/>
-          <w:szCs w:val="28"/>
-          <w:rtl/>
-        </w:rPr>
-        <w:t>ختگ</w:t>
-      </w:r>
-      <w:r>
-        <w:rPr>
-          <w:rFonts w:cs="B Nazanin" w:hint="cs"/>
-          <w:sz w:val="28"/>
-          <w:szCs w:val="28"/>
-          <w:rtl/>
-        </w:rPr>
-        <w:t>ی</w:t>
+        <w:t xml:space="preserve"> و </w:t>
+      </w:r>
+      <w:r>
+        <w:rPr>
+          <w:rFonts w:cs="B Nazanin" w:hint="cs"/>
+          <w:sz w:val="28"/>
+          <w:szCs w:val="28"/>
+          <w:rtl/>
+          <w:lang w:bidi="fa-IR"/>
+        </w:rPr>
+        <w:t>پیوند</w:t>
       </w:r>
       <w:r>
         <w:rPr>
@@ -4983,12 +4966,31 @@
       </w:r>
       <w:r>
         <w:rPr>
-          <w:rFonts w:cs="B Nazanin"/>
-          <w:sz w:val="28"/>
-          <w:szCs w:val="28"/>
-          <w:rtl/>
-        </w:rPr>
-        <w:t>ه شوند تا برا</w:t>
+          <w:rFonts w:cs="B Nazanin" w:hint="cs"/>
+          <w:sz w:val="28"/>
+          <w:szCs w:val="28"/>
+          <w:rtl/>
+        </w:rPr>
+        <w:t xml:space="preserve"> </w:t>
+      </w:r>
+      <w:r>
+        <w:rPr>
+          <w:rFonts w:cs="B Nazanin" w:hint="cs"/>
+          <w:sz w:val="28"/>
+          <w:szCs w:val="28"/>
+          <w:rtl/>
+          <w:lang w:bidi="fa-IR"/>
+        </w:rPr>
+        <w:t>داده</w:t>
+      </w:r>
+      <w:r>
+        <w:rPr>
+          <w:rFonts w:cs="B Nazanin"/>
+          <w:sz w:val="28"/>
+          <w:szCs w:val="28"/>
+          <w:rtl/>
+        </w:rPr>
+        <w:t xml:space="preserve"> شوند تا برا</w:t>
       </w:r>
       <w:r>
         <w:rPr>
@@ -6640,9 +6642,11 @@
         <w:bidi/>
         <w:jc w:val="both"/>
         <w:rPr>
-          <w:rFonts w:cs="B Nazanin"/>
-          <w:sz w:val="28"/>
-          <w:szCs w:val="28"/>
+          <w:rFonts w:cs="B Nazanin" w:hint="cs"/>
+          <w:sz w:val="28"/>
+          <w:szCs w:val="28"/>
+          <w:rtl/>
+          <w:lang w:bidi="fa-IR"/>
         </w:rPr>
       </w:pPr>
       <w:r>
@@ -6733,133 +6737,27 @@
           <w:szCs w:val="28"/>
           <w:rtl/>
         </w:rPr>
-        <w:t xml:space="preserve"> نقطه مشخصه عبارتند از تبد</w:t>
-      </w:r>
-      <w:r>
-        <w:rPr>
-          <w:rFonts w:cs="B Nazanin" w:hint="cs"/>
-          <w:sz w:val="28"/>
-          <w:szCs w:val="28"/>
-          <w:rtl/>
-        </w:rPr>
-        <w:t>ی</w:t>
-      </w:r>
-      <w:r>
-        <w:rPr>
-          <w:rFonts w:cs="B Nazanin" w:hint="eastAsia"/>
-          <w:sz w:val="28"/>
-          <w:szCs w:val="28"/>
-          <w:rtl/>
-        </w:rPr>
-        <w:t>ل</w:t>
-      </w:r>
-      <w:r>
-        <w:rPr>
-          <w:rFonts w:cs="B Nazanin"/>
-          <w:sz w:val="28"/>
-          <w:szCs w:val="28"/>
-          <w:rtl/>
-        </w:rPr>
-        <w:t xml:space="preserve"> و</w:t>
-      </w:r>
-      <w:r>
-        <w:rPr>
-          <w:rFonts w:cs="B Nazanin" w:hint="cs"/>
-          <w:sz w:val="28"/>
-          <w:szCs w:val="28"/>
-          <w:rtl/>
-        </w:rPr>
-        <w:t>ی</w:t>
-      </w:r>
-      <w:r>
-        <w:rPr>
-          <w:rFonts w:cs="B Nazanin" w:hint="eastAsia"/>
-          <w:sz w:val="28"/>
-          <w:szCs w:val="28"/>
-          <w:rtl/>
-        </w:rPr>
-        <w:t>ژگ</w:t>
-      </w:r>
-      <w:r>
-        <w:rPr>
-          <w:rFonts w:cs="B Nazanin" w:hint="cs"/>
-          <w:sz w:val="28"/>
-          <w:szCs w:val="28"/>
-          <w:rtl/>
-        </w:rPr>
-        <w:t>ی</w:t>
-      </w:r>
-      <w:r>
-        <w:rPr>
-          <w:rFonts w:cs="B Nazanin"/>
-          <w:sz w:val="28"/>
-          <w:szCs w:val="28"/>
-          <w:rtl/>
-        </w:rPr>
-        <w:t xml:space="preserve"> تغ</w:t>
-      </w:r>
-      <w:r>
-        <w:rPr>
-          <w:rFonts w:cs="B Nazanin" w:hint="cs"/>
-          <w:sz w:val="28"/>
-          <w:szCs w:val="28"/>
-          <w:rtl/>
-        </w:rPr>
-        <w:t>یی</w:t>
-      </w:r>
-      <w:r>
-        <w:rPr>
-          <w:rFonts w:cs="B Nazanin" w:hint="eastAsia"/>
-          <w:sz w:val="28"/>
-          <w:szCs w:val="28"/>
-          <w:rtl/>
-        </w:rPr>
-        <w:t>رناپذ</w:t>
-      </w:r>
-      <w:r>
-        <w:rPr>
-          <w:rFonts w:cs="B Nazanin" w:hint="cs"/>
-          <w:sz w:val="28"/>
-          <w:szCs w:val="28"/>
-          <w:rtl/>
-        </w:rPr>
-        <w:t>ی</w:t>
-      </w:r>
-      <w:r>
-        <w:rPr>
-          <w:rFonts w:cs="B Nazanin" w:hint="eastAsia"/>
-          <w:sz w:val="28"/>
-          <w:szCs w:val="28"/>
-          <w:rtl/>
-        </w:rPr>
-        <w:t>ر</w:t>
-      </w:r>
-      <w:r>
-        <w:rPr>
-          <w:rFonts w:cs="B Nazanin"/>
-          <w:sz w:val="28"/>
-          <w:szCs w:val="28"/>
-          <w:rtl/>
-        </w:rPr>
-        <w:t xml:space="preserve"> مق</w:t>
-      </w:r>
-      <w:r>
-        <w:rPr>
-          <w:rFonts w:cs="B Nazanin" w:hint="cs"/>
-          <w:sz w:val="28"/>
-          <w:szCs w:val="28"/>
-          <w:rtl/>
-        </w:rPr>
-        <w:t>ی</w:t>
-      </w:r>
-      <w:r>
-        <w:rPr>
-          <w:rFonts w:cs="B Nazanin" w:hint="eastAsia"/>
-          <w:sz w:val="28"/>
-          <w:szCs w:val="28"/>
-          <w:rtl/>
-        </w:rPr>
-        <w:t>اس</w:t>
+        <w:t xml:space="preserve"> نقطه مشخصه عبارتند از </w:t>
+      </w:r>
+      <w:r>
+        <w:rPr>
+          <w:rFonts w:cs="B Nazanin"/>
+          <w:sz w:val="28"/>
+          <w:szCs w:val="28"/>
+          <w:rtl/>
+          <w:lang w:bidi="fa-IR"/>
+        </w:rPr>
+        <w:t xml:space="preserve">تبدیل ویژگی </w:t>
+      </w:r>
+      <w:r>
+        <w:rPr>
+          <w:rFonts w:cs="B Nazanin"/>
+          <w:sz w:val="28"/>
+          <w:szCs w:val="28"/>
+          <w:rtl/>
+          <w:lang w:bidi="fa-IR"/>
+        </w:rPr>
+        <w:t>مستقل از مقیاس</w:t>
       </w:r>
     </w:p>
     <w:p>
@@ -22280,7 +22178,27 @@
           <w:rtl/>
           <w:lang w:bidi="fa-IR"/>
         </w:rPr>
-        <w:t xml:space="preserve"> ادغام زدن دو تصو</w:t>
+        <w:t xml:space="preserve"> ادغام </w:t>
+      </w:r>
+      <w:r>
+        <w:rPr>
+          <w:rFonts w:cs="B Nazanin" w:hint="cs"/>
+          <w:sz w:val="28"/>
+          <w:szCs w:val="28"/>
+          <w:rtl/>
+          <w:lang w:bidi="fa-IR"/>
+        </w:rPr>
+        <w:t>کردن</w:t>
+      </w:r>
+      <w:r>
+        <w:rPr>
+          <w:rFonts w:cs="B Nazanin"/>
+          <w:sz w:val="28"/>
+          <w:szCs w:val="28"/>
+          <w:rtl/>
+          <w:lang w:bidi="fa-IR"/>
+        </w:rPr>
+        <w:t xml:space="preserve"> دو تصو</w:t>
       </w:r>
       <w:r>
         <w:rPr>
@@ -27344,7 +27262,7 @@
                   <w:szCs w:val="28"/>
                   <w:lang w:bidi="fa-IR"/>
                 </w:rPr>
-                <m:t>Hesssion</m:t>
+                <m:t>Hessian</m:t>
               </m:r>
             </m:sub>
           </m:sSub>
@@ -32496,7 +32414,7 @@
           <w:rtl/>
           <w:lang w:bidi="fa-IR"/>
         </w:rPr>
-        <w:t xml:space="preserve"> چند صحنه بر اساس روش ادغام مرتب ساز</w:t>
+        <w:t xml:space="preserve"> چند صحنه </w:t>
       </w:r>
       <w:r>
         <w:rPr>
@@ -32506,8 +32424,50 @@
           <w:rtl/>
           <w:lang w:bidi="fa-IR"/>
         </w:rPr>
-        <w:t>ی</w:t>
-      </w:r>
+        <w:t xml:space="preserve">ای </w:t>
+      </w:r>
+      <w:r>
+        <w:rPr>
+          <w:rFonts w:cs="B Nazanin"/>
+          <w:sz w:val="36"/>
+          <w:szCs w:val="36"/>
+          <w:rtl/>
+          <w:lang w:bidi="fa-IR"/>
+        </w:rPr>
+        <w:t>بر اساس روش مرتب ساز</w:t>
+      </w:r>
+      <w:r>
+        <w:rPr>
+          <w:rFonts w:cs="B Nazanin" w:hint="cs"/>
+          <w:sz w:val="36"/>
+          <w:szCs w:val="36"/>
+          <w:rtl/>
+          <w:lang w:bidi="fa-IR"/>
+        </w:rPr>
+        <w:t>ی</w:t>
+      </w:r>
+      <w:r>
+        <w:rPr>
+          <w:rFonts w:cs="B Nazanin" w:hint="cs"/>
+          <w:sz w:val="36"/>
+          <w:szCs w:val="36"/>
+          <w:rtl/>
+          <w:lang w:bidi="fa-IR"/>
+        </w:rPr>
+        <w:t xml:space="preserve"> </w:t>
+      </w:r>
+      <w:proofErr w:type="spellStart"/>
+      <w:r>
+        <w:rPr>
+          <w:rFonts w:cs="B Nazanin" w:hint="cs"/>
+          <w:sz w:val="36"/>
+          <w:szCs w:val="36"/>
+          <w:rtl/>
+          <w:lang w:bidi="fa-IR"/>
+        </w:rPr>
+        <w:t>ادغامی</w:t>
+      </w:r>
+      <w:proofErr w:type="spellEnd"/>
     </w:p>
     <w:p>
       <w:pPr>
@@ -33300,17 +33260,17 @@
           <w:szCs w:val="28"/>
           <w:lang w:bidi="fa-IR"/>
         </w:rPr>
-        <w:t>N/</w:t>
-      </w:r>
-      <w:r>
-        <w:rPr>
-          <w:rFonts w:cs="B Nazanin"/>
-          <w:sz w:val="28"/>
-          <w:szCs w:val="28"/>
-          <w:rtl/>
-          <w:lang w:bidi="fa-IR"/>
-        </w:rPr>
-        <w:t>2 گروه تقس</w:t>
+        <w:t>N/2</w:t>
+      </w:r>
+      <w:r>
+        <w:rPr>
+          <w:rFonts w:cs="B Nazanin"/>
+          <w:sz w:val="28"/>
+          <w:szCs w:val="28"/>
+          <w:rtl/>
+          <w:lang w:bidi="fa-IR"/>
+        </w:rPr>
+        <w:t xml:space="preserve"> گروه تقس</w:t>
       </w:r>
       <w:r>
         <w:rPr>
@@ -46313,7 +46273,17 @@
                 <w:rtl/>
                 <w:lang w:bidi="fa-IR"/>
               </w:rPr>
-              <w:t xml:space="preserve"> شده است (</w:t>
+              <w:t xml:space="preserve"> شده اس</w:t>
+            </w:r>
+            <w:r>
+              <w:rPr>
+                <w:rFonts w:cs="B Nazanin" w:hint="cs"/>
+                <w:sz w:val="28"/>
+                <w:szCs w:val="28"/>
+                <w:rtl/>
+                <w:lang w:bidi="fa-IR"/>
+              </w:rPr>
+              <w:t>ت. (</w:t>
             </w:r>
             <w:proofErr w:type="spellStart"/>
             <w:r>
@@ -46333,74 +46303,17 @@
                 <w:szCs w:val="28"/>
                 <w:lang w:bidi="fa-IR"/>
               </w:rPr>
-              <w:t xml:space="preserve"> = </w:t>
+              <w:t>=1,2,3,…,n</w:t>
             </w:r>
             <w:r>
               <w:rPr>
-                <w:rFonts w:cs="B Nazanin"/>
+                <w:rFonts w:cs="B Nazanin" w:hint="cs"/>
                 <w:sz w:val="28"/>
                 <w:szCs w:val="28"/>
                 <w:rtl/>
                 <w:lang w:bidi="fa-IR"/>
               </w:rPr>
-              <w:t>1</w:t>
-            </w:r>
-            <w:r>
-              <w:rPr>
-                <w:rFonts w:cs="B Nazanin"/>
-                <w:sz w:val="28"/>
-                <w:szCs w:val="28"/>
-                <w:lang w:bidi="fa-IR"/>
-              </w:rPr>
-              <w:t xml:space="preserve">, </w:t>
-            </w:r>
-            <w:r>
-              <w:rPr>
-                <w:rFonts w:cs="B Nazanin"/>
-                <w:sz w:val="28"/>
-                <w:szCs w:val="28"/>
-                <w:rtl/>
-                <w:lang w:bidi="fa-IR"/>
-              </w:rPr>
-              <w:t>2</w:t>
-            </w:r>
-            <w:r>
-              <w:rPr>
-                <w:rFonts w:cs="B Nazanin"/>
-                <w:sz w:val="28"/>
-                <w:szCs w:val="28"/>
-                <w:lang w:bidi="fa-IR"/>
-              </w:rPr>
-              <w:t xml:space="preserve">, </w:t>
-            </w:r>
-            <w:r>
-              <w:rPr>
-                <w:rFonts w:cs="B Nazanin"/>
-                <w:sz w:val="28"/>
-                <w:szCs w:val="28"/>
-                <w:rtl/>
-                <w:lang w:bidi="fa-IR"/>
-              </w:rPr>
-              <w:t>3</w:t>
-            </w:r>
-            <w:r>
-              <w:rPr>
-                <w:rFonts w:cs="B Nazanin"/>
-                <w:sz w:val="28"/>
-                <w:szCs w:val="28"/>
-                <w:lang w:bidi="fa-IR"/>
-              </w:rPr>
-              <w:t>, ..., n</w:t>
-            </w:r>
-            <w:r>
-              <w:rPr>
-                <w:rFonts w:cs="B Nazanin"/>
-                <w:sz w:val="28"/>
-                <w:szCs w:val="28"/>
-                <w:rtl/>
-                <w:lang w:bidi="fa-IR"/>
-              </w:rPr>
-              <w:t>).</w:t>
+              <w:t>)</w:t>
             </w:r>
           </w:p>
         </w:tc>
@@ -46482,7 +46395,7 @@
                 <w:rtl/>
                 <w:lang w:bidi="fa-IR"/>
               </w:rPr>
-              <w:t xml:space="preserve"> به </w:t>
+              <w:t xml:space="preserve"> به</w:t>
             </w:r>
             <w:r>
               <w:rPr>
@@ -46493,6 +46406,16 @@
               </w:rPr>
               <w:t>n/</w:t>
             </w:r>
+            <w:proofErr w:type="gramStart"/>
+            <w:r>
+              <w:rPr>
+                <w:rFonts w:cs="B Nazanin"/>
+                <w:sz w:val="28"/>
+                <w:szCs w:val="28"/>
+                <w:lang w:bidi="fa-IR"/>
+              </w:rPr>
+              <w:t xml:space="preserve">2 </w:t>
+            </w:r>
             <w:r>
               <w:rPr>
                 <w:rFonts w:cs="B Nazanin"/>
@@ -46501,7 +46424,18 @@
                 <w:rtl/>
                 <w:lang w:bidi="fa-IR"/>
               </w:rPr>
-              <w:t>2 گروه تقس</w:t>
+              <w:t xml:space="preserve"> گروه</w:t>
+            </w:r>
+            <w:proofErr w:type="gramEnd"/>
+            <w:r>
+              <w:rPr>
+                <w:rFonts w:cs="B Nazanin"/>
+                <w:sz w:val="28"/>
+                <w:szCs w:val="28"/>
+                <w:rtl/>
+                <w:lang w:bidi="fa-IR"/>
+              </w:rPr>
+              <w:t xml:space="preserve"> تقس</w:t>
             </w:r>
             <w:r>
               <w:rPr>
@@ -67582,7 +67516,7 @@
           <w:numId w:val="5"/>
         </w:numPr>
         <w:rPr>
-          <w:rFonts w:cs="B Nazanin" w:hint="cs"/>
+          <w:rFonts w:cs="B Nazanin"/>
           <w:b/>
           <w:bCs/>
           <w:sz w:val="28"/>

</xml_diff>